<commit_message>
units now open fire at enemies
added more of a base for the states of the unit to be developed upon. added a state for engaging an enemy and a state for assisting an ally. also changed rotation of camera a bit for a nicer view.
</commit_message>
<xml_diff>
--- a/development diary/development diary.docx
+++ b/development diary/development diary.docx
@@ -115,13 +115,7 @@
         <w:rPr>
           <w:lang w:val="en-GB"/>
         </w:rPr>
-        <w:t xml:space="preserve"> mesh agent onto the capsule to be used in a script to help the unit </w:t>
-      </w:r>
-      <w:r>
-        <w:rPr>
-          <w:lang w:val="en-GB"/>
-        </w:rPr>
-        <w:t xml:space="preserve">navigate. I then set up; a base unit class which currently will only hold two </w:t>
+        <w:t xml:space="preserve"> mesh agent onto the capsule to be used in a script to help the unit navigate. I then set up; a base unit class which currently will only hold two </w:t>
       </w:r>
       <w:proofErr w:type="spellStart"/>
       <w:proofErr w:type="gramStart"/>
@@ -153,19 +147,7 @@
         <w:rPr>
           <w:lang w:val="en-GB"/>
         </w:rPr>
-        <w:t xml:space="preserve"> variables test if the unit is a player’s unit and if the unit is selected. After that I set up a script for the camera which adds movem</w:t>
-      </w:r>
-      <w:r>
-        <w:rPr>
-          <w:lang w:val="en-GB"/>
-        </w:rPr>
-        <w:t>ent to the camera when the player uses the movement keys. The movement works by applying a translation vector to the camera’s transform vector with y being 0 and x and z varying depending on input with movement keys with the value defaulting to 0 when inpu</w:t>
-      </w:r>
-      <w:r>
-        <w:rPr>
-          <w:lang w:val="en-GB"/>
-        </w:rPr>
-        <w:t xml:space="preserve">t is not present. The camera class also holds functionality for when the player left clicks and right clicks the mouse. When the player left clicks the mouse the camera does a </w:t>
+        <w:t xml:space="preserve"> variables test if the unit is a player’s unit and if the unit is selected. After that I set up a script for the camera which adds movement to the camera when the player uses the movement keys. The movement works by applying a translation vector to the camera’s transform vector with y being 0 and x and z varying depending on input with movement keys with the value defaulting to 0 when input is not present. The camera class also holds functionality for when the player left clicks and right clicks the mouse. When the player left clicks the mouse the camera does a </w:t>
       </w:r>
       <w:proofErr w:type="spellStart"/>
       <w:r>
@@ -179,7 +161,178 @@
         <w:rPr>
           <w:lang w:val="en-GB"/>
         </w:rPr>
-        <w:t xml:space="preserve"> and tes</w:t>
+        <w:t xml:space="preserve"> and tests to see if the ray hits a unit. After this the camera also tests if the unit belongs to the player. If the unit is found to belong to the player it either becomes selected or deselected depending on its current selection state. If the player right clicks then the camera again does a </w:t>
+      </w:r>
+      <w:proofErr w:type="spellStart"/>
+      <w:r>
+        <w:rPr>
+          <w:lang w:val="en-GB"/>
+        </w:rPr>
+        <w:t>raycast</w:t>
+      </w:r>
+      <w:proofErr w:type="spellEnd"/>
+      <w:r>
+        <w:rPr>
+          <w:lang w:val="en-GB"/>
+        </w:rPr>
+        <w:t xml:space="preserve"> but records the point of impact if the </w:t>
+      </w:r>
+      <w:proofErr w:type="spellStart"/>
+      <w:r>
+        <w:rPr>
+          <w:lang w:val="en-GB"/>
+        </w:rPr>
+        <w:t>raycast</w:t>
+      </w:r>
+      <w:proofErr w:type="spellEnd"/>
+      <w:r>
+        <w:rPr>
+          <w:lang w:val="en-GB"/>
+        </w:rPr>
+        <w:t xml:space="preserve"> hits an object. After this the code loops through the objects to find any selected units. Any units that are selected gets given the </w:t>
+      </w:r>
+      <w:proofErr w:type="spellStart"/>
+      <w:r>
+        <w:rPr>
+          <w:lang w:val="en-GB"/>
+        </w:rPr>
+        <w:t>raycast</w:t>
+      </w:r>
+      <w:proofErr w:type="spellEnd"/>
+      <w:r>
+        <w:rPr>
+          <w:lang w:val="en-GB"/>
+        </w:rPr>
+        <w:t xml:space="preserve"> hit point to be their new destination for the </w:t>
+      </w:r>
+      <w:proofErr w:type="spellStart"/>
+      <w:r>
+        <w:rPr>
+          <w:lang w:val="en-GB"/>
+        </w:rPr>
+        <w:t>nav</w:t>
+      </w:r>
+      <w:proofErr w:type="spellEnd"/>
+      <w:r>
+        <w:rPr>
+          <w:lang w:val="en-GB"/>
+        </w:rPr>
+        <w:t xml:space="preserve"> mesh agent to navigate to.</w:t>
+      </w:r>
+    </w:p>
+    <w:p>
+      <w:pPr>
+        <w:rPr>
+          <w:lang w:val="en-GB"/>
+        </w:rPr>
+      </w:pPr>
+    </w:p>
+    <w:p>
+      <w:pPr>
+        <w:rPr>
+          <w:lang w:val="en-GB"/>
+        </w:rPr>
+      </w:pPr>
+      <w:r>
+        <w:rPr>
+          <w:lang w:val="en-GB"/>
+        </w:rPr>
+        <w:t>Weak 3</w:t>
+      </w:r>
+    </w:p>
+    <w:p>
+      <w:pPr>
+        <w:rPr>
+          <w:lang w:val="en-GB"/>
+        </w:rPr>
+      </w:pPr>
+      <w:r>
+        <w:rPr>
+          <w:lang w:val="en-GB"/>
+        </w:rPr>
+        <w:t xml:space="preserve">At the start of this weak I added an </w:t>
+      </w:r>
+      <w:proofErr w:type="spellStart"/>
+      <w:r>
+        <w:rPr>
+          <w:lang w:val="en-GB"/>
+        </w:rPr>
+        <w:t>enum</w:t>
+      </w:r>
+      <w:proofErr w:type="spellEnd"/>
+      <w:r>
+        <w:rPr>
+          <w:lang w:val="en-GB"/>
+        </w:rPr>
+        <w:t xml:space="preserve"> to the units for the state that they are in. Right now there are three states for </w:t>
+      </w:r>
+      <w:proofErr w:type="spellStart"/>
+      <w:r>
+        <w:rPr>
+          <w:lang w:val="en-GB"/>
+        </w:rPr>
+        <w:t>edle</w:t>
+      </w:r>
+      <w:proofErr w:type="spellEnd"/>
+      <w:r>
+        <w:rPr>
+          <w:lang w:val="en-GB"/>
+        </w:rPr>
+        <w:t xml:space="preserve">, moving and engaging. I have also added a </w:t>
+      </w:r>
+      <w:proofErr w:type="spellStart"/>
+      <w:r>
+        <w:rPr>
+          <w:lang w:val="en-GB"/>
+        </w:rPr>
+        <w:t>GameObject</w:t>
+      </w:r>
+      <w:proofErr w:type="spellEnd"/>
+      <w:r>
+        <w:rPr>
+          <w:lang w:val="en-GB"/>
+        </w:rPr>
+        <w:t xml:space="preserve"> variable to hold which unit it is currently engaging if the unit is engaged. In the camera I have added code for the selection so that if just clicking anywhere all the units will be deselected unless the player is holding shift. If the player is holding shift they will also be able to select multiple units.</w:t>
+      </w:r>
+      <w:r>
+        <w:rPr>
+          <w:lang w:val="en-GB"/>
+        </w:rPr>
+        <w:t xml:space="preserve"> After this I moved on to add a test for when the player right clicks so that when the </w:t>
+      </w:r>
+      <w:proofErr w:type="spellStart"/>
+      <w:r>
+        <w:rPr>
+          <w:lang w:val="en-GB"/>
+        </w:rPr>
+        <w:t>raycasts</w:t>
+      </w:r>
+      <w:proofErr w:type="spellEnd"/>
+      <w:r>
+        <w:rPr>
+          <w:lang w:val="en-GB"/>
+        </w:rPr>
+        <w:t xml:space="preserve"> hits a point it first tests to see if the </w:t>
+      </w:r>
+      <w:proofErr w:type="spellStart"/>
+      <w:r>
+        <w:rPr>
+          <w:lang w:val="en-GB"/>
+        </w:rPr>
+        <w:t>nav</w:t>
+      </w:r>
+      <w:proofErr w:type="spellEnd"/>
+      <w:r>
+        <w:rPr>
+          <w:lang w:val="en-GB"/>
+        </w:rPr>
+        <w:t xml:space="preserve"> mesh agent can compute a complete path to the point. If the agent manages to complete a path the unit will then know that the point is reachable and will start navigating to that point. The unit will also then change </w:t>
+      </w:r>
+      <w:r>
+        <w:rPr>
+          <w:lang w:val="en-GB"/>
+        </w:rPr>
+        <w:t>its</w:t>
       </w:r>
       <w:bookmarkStart w:id="0" w:name="_GoBack"/>
       <w:bookmarkEnd w:id="0"/>
@@ -187,75 +340,31 @@
         <w:rPr>
           <w:lang w:val="en-GB"/>
         </w:rPr>
-        <w:t>ts to see if the ray hits a unit. After this the camera also test</w:t>
-      </w:r>
-      <w:r>
-        <w:rPr>
-          <w:lang w:val="en-GB"/>
-        </w:rPr>
-        <w:t xml:space="preserve">s if the unit belongs to the player. If the unit is found to belong to the player it either becomes selected or deselected depending on its current selection state. If the player right clicks then the camera again does a </w:t>
-      </w:r>
-      <w:proofErr w:type="spellStart"/>
-      <w:r>
-        <w:rPr>
-          <w:lang w:val="en-GB"/>
-        </w:rPr>
-        <w:t>raycast</w:t>
-      </w:r>
-      <w:proofErr w:type="spellEnd"/>
-      <w:r>
-        <w:rPr>
-          <w:lang w:val="en-GB"/>
-        </w:rPr>
-        <w:t xml:space="preserve"> but records the point of im</w:t>
-      </w:r>
-      <w:r>
-        <w:rPr>
-          <w:lang w:val="en-GB"/>
-        </w:rPr>
-        <w:t xml:space="preserve">pact if the </w:t>
-      </w:r>
-      <w:proofErr w:type="spellStart"/>
-      <w:r>
-        <w:rPr>
-          <w:lang w:val="en-GB"/>
-        </w:rPr>
-        <w:t>raycast</w:t>
-      </w:r>
-      <w:proofErr w:type="spellEnd"/>
-      <w:r>
-        <w:rPr>
-          <w:lang w:val="en-GB"/>
-        </w:rPr>
-        <w:t xml:space="preserve"> hits an object. After this the code loops through the objects to find any selected units. Any units that are selected gets given the </w:t>
-      </w:r>
-      <w:proofErr w:type="spellStart"/>
-      <w:r>
-        <w:rPr>
-          <w:lang w:val="en-GB"/>
-        </w:rPr>
-        <w:t>raycast</w:t>
-      </w:r>
-      <w:proofErr w:type="spellEnd"/>
-      <w:r>
-        <w:rPr>
-          <w:lang w:val="en-GB"/>
-        </w:rPr>
-        <w:t xml:space="preserve"> hit point to be their new destination for the </w:t>
-      </w:r>
-      <w:proofErr w:type="spellStart"/>
-      <w:r>
-        <w:rPr>
-          <w:lang w:val="en-GB"/>
-        </w:rPr>
-        <w:t>nav</w:t>
-      </w:r>
-      <w:proofErr w:type="spellEnd"/>
-      <w:r>
-        <w:rPr>
-          <w:lang w:val="en-GB"/>
-        </w:rPr>
-        <w:t xml:space="preserve"> mesh agent to navigate to.</w:t>
+        <w:t xml:space="preserve"> state to the moving state. There is now also a check inside the unit update testing the distance to the nest destination. This check is so that the unit will know when it reaches </w:t>
+      </w:r>
+      <w:r>
+        <w:rPr>
+          <w:lang w:val="en-GB"/>
+        </w:rPr>
+        <w:t>its</w:t>
+      </w:r>
+      <w:r>
+        <w:rPr>
+          <w:lang w:val="en-GB"/>
+        </w:rPr>
+        <w:t xml:space="preserve"> destination and will change </w:t>
+      </w:r>
+      <w:r>
+        <w:rPr>
+          <w:lang w:val="en-GB"/>
+        </w:rPr>
+        <w:t>its</w:t>
+      </w:r>
+      <w:r>
+        <w:rPr>
+          <w:lang w:val="en-GB"/>
+        </w:rPr>
+        <w:t xml:space="preserve"> state back to idle.</w:t>
       </w:r>
     </w:p>
     <w:p>
@@ -275,137 +384,16 @@
         <w:rPr>
           <w:lang w:val="en-GB"/>
         </w:rPr>
-        <w:t>Weak 3</w:t>
-      </w:r>
-    </w:p>
-    <w:p>
-      <w:r>
-        <w:rPr>
-          <w:lang w:val="en-GB"/>
-        </w:rPr>
-        <w:t xml:space="preserve">At the start of this weak I added an </w:t>
-      </w:r>
-      <w:proofErr w:type="spellStart"/>
-      <w:r>
-        <w:rPr>
-          <w:lang w:val="en-GB"/>
-        </w:rPr>
-        <w:t>enum</w:t>
-      </w:r>
-      <w:proofErr w:type="spellEnd"/>
-      <w:r>
-        <w:rPr>
-          <w:lang w:val="en-GB"/>
-        </w:rPr>
-        <w:t xml:space="preserve"> to the units for the state that they are in. Right now there are three states for </w:t>
-      </w:r>
-      <w:proofErr w:type="spellStart"/>
-      <w:r>
-        <w:rPr>
-          <w:lang w:val="en-GB"/>
-        </w:rPr>
-        <w:t>edle</w:t>
-      </w:r>
-      <w:proofErr w:type="spellEnd"/>
-      <w:r>
-        <w:rPr>
-          <w:lang w:val="en-GB"/>
-        </w:rPr>
-        <w:t xml:space="preserve">, moving and engaging. I have also added a </w:t>
-      </w:r>
-      <w:proofErr w:type="spellStart"/>
-      <w:r>
-        <w:rPr>
-          <w:lang w:val="en-GB"/>
-        </w:rPr>
-        <w:t>GameObject</w:t>
-      </w:r>
-      <w:proofErr w:type="spellEnd"/>
-      <w:r>
-        <w:rPr>
-          <w:lang w:val="en-GB"/>
-        </w:rPr>
-        <w:t xml:space="preserve"> variable to hold which unit it is currently engaging if the unit is engaged. In the camera I have added code for the selection so that if just clicking anywhere all the units will be deselected unless the player is holding shift. If the player is holding shift they will also be able to select multiple units.</w:t>
-      </w:r>
-      <w:r>
-        <w:rPr>
-          <w:lang w:val="en-GB"/>
-        </w:rPr>
-        <w:t xml:space="preserve"> After this I moved on to add a test for when the player right clicks so that when the </w:t>
-      </w:r>
-      <w:proofErr w:type="spellStart"/>
-      <w:r>
-        <w:rPr>
-          <w:lang w:val="en-GB"/>
-        </w:rPr>
-        <w:t>raycasts</w:t>
-      </w:r>
-      <w:proofErr w:type="spellEnd"/>
-      <w:r>
-        <w:rPr>
-          <w:lang w:val="en-GB"/>
-        </w:rPr>
-        <w:t xml:space="preserve"> hits a point it first tests to see if the </w:t>
-      </w:r>
-      <w:proofErr w:type="spellStart"/>
-      <w:r>
-        <w:rPr>
-          <w:lang w:val="en-GB"/>
-        </w:rPr>
-        <w:t>nav</w:t>
-      </w:r>
-      <w:proofErr w:type="spellEnd"/>
-      <w:r>
-        <w:rPr>
-          <w:lang w:val="en-GB"/>
-        </w:rPr>
-        <w:t xml:space="preserve"> mesh agent can compute a complete path to the point. If the agent manages to complete a path the unit will then know that the point is reachable and will start navigating to that point. The unit will also then change </w:t>
-      </w:r>
-      <w:proofErr w:type="spellStart"/>
-      <w:proofErr w:type="gramStart"/>
-      <w:r>
-        <w:rPr>
-          <w:lang w:val="en-GB"/>
-        </w:rPr>
-        <w:t>it’s</w:t>
-      </w:r>
-      <w:proofErr w:type="spellEnd"/>
-      <w:proofErr w:type="gramEnd"/>
-      <w:r>
-        <w:rPr>
-          <w:lang w:val="en-GB"/>
-        </w:rPr>
-        <w:t xml:space="preserve"> state to the moving state. There is now also a check inside the unit update testing the distance to the nest destination. This check is so that the unit will know when it reaches </w:t>
-      </w:r>
-      <w:proofErr w:type="spellStart"/>
-      <w:proofErr w:type="gramStart"/>
-      <w:r>
-        <w:rPr>
-          <w:lang w:val="en-GB"/>
-        </w:rPr>
-        <w:t>it’s</w:t>
-      </w:r>
-      <w:proofErr w:type="spellEnd"/>
-      <w:proofErr w:type="gramEnd"/>
-      <w:r>
-        <w:rPr>
-          <w:lang w:val="en-GB"/>
-        </w:rPr>
-        <w:t xml:space="preserve"> destination and will change </w:t>
-      </w:r>
-      <w:proofErr w:type="spellStart"/>
-      <w:r>
-        <w:rPr>
-          <w:lang w:val="en-GB"/>
-        </w:rPr>
-        <w:t>it’s</w:t>
-      </w:r>
-      <w:proofErr w:type="spellEnd"/>
-      <w:r>
-        <w:rPr>
-          <w:lang w:val="en-GB"/>
-        </w:rPr>
-        <w:t xml:space="preserve"> state back to idle.</w:t>
+        <w:lastRenderedPageBreak/>
+        <w:t>Weak 4</w:t>
+      </w:r>
+    </w:p>
+    <w:p>
+      <w:r>
+        <w:rPr>
+          <w:lang w:val="en-GB"/>
+        </w:rPr>
+        <w:t>This weak I mainly spent time on another assignment so I wasn’t able to do as much on this project. I worked on adding more of a base for the different states. I added a state for engaging an enemy and a state for assisting an ally. I have also added a bullet into the project so that the units can fire upon enemy units and vice versa. I used unity’s invoke function to time a cool down function between shots. This way the units don’t fire too much and the cool down speed depends on a value that can be set within the editor. I have also adjusted the camera to an angle that is easier to see more of the level;</w:t>
       </w:r>
     </w:p>
     <w:sectPr>

</xml_diff>

<commit_message>
units run away and returning
units now run away when heavily outmatched and when they have no points with high enough weighting they return back to set position
</commit_message>
<xml_diff>
--- a/development diary/development diary.docx
+++ b/development diary/development diary.docx
@@ -192,7 +192,21 @@
         <w:rPr>
           <w:lang w:val="en-GB"/>
         </w:rPr>
-        <w:t xml:space="preserve"> hits an object. After this the code loops through the objects to find any selected units. Any units that are selected gets given the </w:t>
+        <w:t xml:space="preserve"> hits an object. After this the code loops through the objects to find any selected units. Any units that are selected </w:t>
+      </w:r>
+      <w:proofErr w:type="gramStart"/>
+      <w:r>
+        <w:rPr>
+          <w:lang w:val="en-GB"/>
+        </w:rPr>
+        <w:t>gets</w:t>
+      </w:r>
+      <w:proofErr w:type="gramEnd"/>
+      <w:r>
+        <w:rPr>
+          <w:lang w:val="en-GB"/>
+        </w:rPr>
+        <w:t xml:space="preserve"> given the </w:t>
       </w:r>
       <w:proofErr w:type="spellStart"/>
       <w:r>
@@ -229,13 +243,6 @@
           <w:lang w:val="en-GB"/>
         </w:rPr>
       </w:pPr>
-    </w:p>
-    <w:p>
-      <w:pPr>
-        <w:rPr>
-          <w:lang w:val="en-GB"/>
-        </w:rPr>
-      </w:pPr>
       <w:r>
         <w:rPr>
           <w:lang w:val="en-GB"/>
@@ -390,13 +397,6 @@
           <w:lang w:val="en-GB"/>
         </w:rPr>
       </w:pPr>
-    </w:p>
-    <w:p>
-      <w:pPr>
-        <w:rPr>
-          <w:lang w:val="en-GB"/>
-        </w:rPr>
-      </w:pPr>
       <w:r>
         <w:rPr>
           <w:lang w:val="en-GB"/>
@@ -420,20 +420,26 @@
         <w:rPr>
           <w:lang w:val="en-GB"/>
         </w:rPr>
+        <w:t xml:space="preserve">This </w:t>
+      </w:r>
+      <w:r>
+        <w:rPr>
+          <w:lang w:val="en-GB"/>
+        </w:rPr>
+        <w:t>week</w:t>
+      </w:r>
+      <w:r>
+        <w:rPr>
+          <w:lang w:val="en-GB"/>
+        </w:rPr>
+        <w:t xml:space="preserve"> I mainly spent time on another assignment so I wasn’t able to do as much on this project. I worked on adding more of a base for the different states. I added a state for engaging an enemy and a state for assisting an ally. I have also added a bullet into the project so that the units can fire upon </w:t>
+      </w:r>
+      <w:r>
+        <w:rPr>
+          <w:lang w:val="en-GB"/>
+        </w:rPr>
         <w:lastRenderedPageBreak/>
-        <w:t xml:space="preserve">This </w:t>
-      </w:r>
-      <w:r>
-        <w:rPr>
-          <w:lang w:val="en-GB"/>
-        </w:rPr>
-        <w:t>week</w:t>
-      </w:r>
-      <w:r>
-        <w:rPr>
-          <w:lang w:val="en-GB"/>
-        </w:rPr>
-        <w:t xml:space="preserve"> I mainly spent time on another assignment so I wasn’t able to do as much on this project. I worked on adding more of a base for the different states. I added a state for engaging an enemy and a state for assisting an ally. I have also added a bullet into the project so that the units can fire upon enemy units and vice versa. I used unity’s invoke function to time a cool down function between shots. This way the units don’t fire too much and the cool down speed depends on a value that can be set within the editor. I have also adjusted the camera to an angle that is </w:t>
+        <w:t xml:space="preserve">enemy units and vice versa. I used unity’s invoke function to time a cool down function between shots. This way the units don’t fire too much and the cool down speed depends on a value that can be set within the editor. I have also adjusted the camera to an angle that is </w:t>
       </w:r>
       <w:r>
         <w:rPr>
@@ -557,13 +563,6 @@
           <w:lang w:val="en-GB"/>
         </w:rPr>
       </w:pPr>
-    </w:p>
-    <w:p>
-      <w:pPr>
-        <w:rPr>
-          <w:lang w:val="en-GB"/>
-        </w:rPr>
-      </w:pPr>
       <w:r>
         <w:rPr>
           <w:lang w:val="en-GB"/>
@@ -595,6 +594,83 @@
           <w:lang w:val="en-GB"/>
         </w:rPr>
         <w:t xml:space="preserve"> kept the rigid body on but changed the collision mode from discrete to continuous. This seems to have fixed the issue for now.</w:t>
+      </w:r>
+      <w:r>
+        <w:rPr>
+          <w:lang w:val="en-GB"/>
+        </w:rPr>
+        <w:t xml:space="preserve"> After this I moved on to developing the unit behaviours. I started by making a function that calculates the weighting for point of interest so that the units can decide what action would be the most appropriate. After this I developed the code to test all the weighting of the points which changes a bit depending on what type of point this is. I also added an extra check that changes the weighting based on how far they are from the set position of the unit.</w:t>
+      </w:r>
+      <w:r>
+        <w:rPr>
+          <w:lang w:val="en-GB"/>
+        </w:rPr>
+        <w:t xml:space="preserve"> After some development </w:t>
+      </w:r>
+      <w:proofErr w:type="spellStart"/>
+      <w:r>
+        <w:rPr>
+          <w:lang w:val="en-GB"/>
+        </w:rPr>
+        <w:t>i</w:t>
+      </w:r>
+      <w:proofErr w:type="spellEnd"/>
+      <w:r>
+        <w:rPr>
+          <w:lang w:val="en-GB"/>
+        </w:rPr>
+        <w:t xml:space="preserve"> now have units engaging enemies when they have an advantage and backing each other up when outgunned. I also have units going to cover when outgunned to get an advantage.</w:t>
+      </w:r>
+      <w:r>
+        <w:rPr>
+          <w:lang w:val="en-GB"/>
+        </w:rPr>
+        <w:t xml:space="preserve"> At the end of the week I spent some time refactoring code. I made functions for code that I repeated multiple times so that the code is more organised and understandable.</w:t>
+      </w:r>
+    </w:p>
+    <w:p>
+      <w:pPr>
+        <w:rPr>
+          <w:lang w:val="en-GB"/>
+        </w:rPr>
+      </w:pPr>
+      <w:r>
+        <w:rPr>
+          <w:lang w:val="en-GB"/>
+        </w:rPr>
+        <w:lastRenderedPageBreak/>
+        <w:t>Week 7</w:t>
+      </w:r>
+    </w:p>
+    <w:p>
+      <w:pPr>
+        <w:rPr>
+          <w:lang w:val="en-GB"/>
+        </w:rPr>
+      </w:pPr>
+      <w:r>
+        <w:rPr>
+          <w:lang w:val="en-GB"/>
+        </w:rPr>
+        <w:t>I started the week by developing functionality so that the units can run away if drastically outmatched. For this I utilised the ally score and enemy score which shows how powerful the presence of enemies and allies are. If the enemy score is more than double the ally score they will run away from the enemies.</w:t>
+      </w:r>
+      <w:r>
+        <w:rPr>
+          <w:lang w:val="en-GB"/>
+        </w:rPr>
+        <w:t xml:space="preserve"> I had a major issue where if a unit was too far from their set position they would not return. I tried debugging to see if the set position was changed at all and kept re running tests to see where the unit would stop going back. After much looking though my code I discovered that the code for returning to position still relied on at least one point of interest being present. I fixed the issue by also placing the return code into the check for if the highest weighted point of interest is null. This way they would still be able to run the function to get back to their original position</w:t>
+      </w:r>
+      <w:r>
+        <w:rPr>
+          <w:lang w:val="en-GB"/>
+        </w:rPr>
+        <w:t xml:space="preserve"> regardless of isolation</w:t>
+      </w:r>
+      <w:r>
+        <w:rPr>
+          <w:lang w:val="en-GB"/>
+        </w:rPr>
+        <w:t>.</w:t>
       </w:r>
     </w:p>
     <w:sectPr>

</xml_diff>